<commit_message>
Just something pleae don't worry about it
</commit_message>
<xml_diff>
--- a/Assignments/kdea020-DMP-MedSci736-2016.docx
+++ b/Assignments/kdea020-DMP-MedSci736-2016.docx
@@ -41,7 +41,7 @@
         <w:tblStyle w:val="a"/>
         <w:tblW w:w="10800" w:type="dxa"/>
         <w:jc w:val="left"/>
-        <w:tblInd w:w="-15" w:type="dxa"/>
+        <w:tblInd w:w="-25" w:type="dxa"/>
         <w:tblBorders>
           <w:top w:val="single" w:sz="8" w:space="0" w:color="5B9BD5"/>
           <w:left w:val="single" w:sz="8" w:space="0" w:color="5B9BD5"/>
@@ -52,18 +52,19 @@
         </w:tblBorders>
         <w:tblCellMar>
           <w:top w:w="100" w:type="dxa"/>
-          <w:left w:w="90" w:type="dxa"/>
+          <w:left w:w="80" w:type="dxa"/>
           <w:bottom w:w="100" w:type="dxa"/>
           <w:right w:w="100" w:type="dxa"/>
         </w:tblCellMar>
         <w:tblLook w:val="0600" w:noVBand="1" w:noHBand="1" w:lastColumn="0" w:firstColumn="0" w:lastRow="0" w:firstRow="0"/>
       </w:tblPr>
       <w:tblGrid>
-        <w:gridCol w:w="1874"/>
-        <w:gridCol w:w="1556"/>
-        <w:gridCol w:w="1534"/>
-        <w:gridCol w:w="3195"/>
-        <w:gridCol w:w="1300"/>
+        <w:gridCol w:w="1873"/>
+        <w:gridCol w:w="1557"/>
+        <w:gridCol w:w="1533"/>
+        <w:gridCol w:w="3196"/>
+        <w:gridCol w:w="1299"/>
+        <w:gridCol w:w="1"/>
         <w:gridCol w:w="1340"/>
       </w:tblGrid>
       <w:tr>
@@ -71,7 +72,7 @@
         <w:tc>
           <w:tcPr>
             <w:tcW w:w="10799" w:type="dxa"/>
-            <w:gridSpan w:val="6"/>
+            <w:gridSpan w:val="7"/>
             <w:tcBorders>
               <w:top w:val="single" w:sz="8" w:space="0" w:color="5B9BD5"/>
               <w:left w:val="single" w:sz="8" w:space="0" w:color="5B9BD5"/>
@@ -82,7 +83,7 @@
             </w:tcBorders>
             <w:shd w:color="auto" w:fill="5B9BD5" w:val="clear"/>
             <w:tcMar>
-              <w:left w:w="90" w:type="dxa"/>
+              <w:left w:w="80" w:type="dxa"/>
             </w:tcMar>
           </w:tcPr>
           <w:p>
@@ -111,7 +112,7 @@
         <w:trPr/>
         <w:tc>
           <w:tcPr>
-            <w:tcW w:w="1874" w:type="dxa"/>
+            <w:tcW w:w="1873" w:type="dxa"/>
             <w:tcBorders>
               <w:top w:val="single" w:sz="6" w:space="0" w:color="000001"/>
               <w:left w:val="single" w:sz="8" w:space="0" w:color="9CC2E5"/>
@@ -122,7 +123,7 @@
             </w:tcBorders>
             <w:shd w:color="auto" w:fill="DEEAF6" w:val="clear"/>
             <w:tcMar>
-              <w:left w:w="90" w:type="dxa"/>
+              <w:left w:w="80" w:type="dxa"/>
             </w:tcMar>
           </w:tcPr>
           <w:p>
@@ -147,8 +148,8 @@
         </w:tc>
         <w:tc>
           <w:tcPr>
-            <w:tcW w:w="8925" w:type="dxa"/>
-            <w:gridSpan w:val="5"/>
+            <w:tcW w:w="8926" w:type="dxa"/>
+            <w:gridSpan w:val="6"/>
             <w:tcBorders>
               <w:top w:val="single" w:sz="6" w:space="0" w:color="000001"/>
               <w:left w:val="single" w:sz="8" w:space="0" w:color="9CC2E5"/>
@@ -160,7 +161,7 @@
             <w:shd w:fill="auto" w:val="clear"/>
             <w:tcMar>
               <w:top w:w="0" w:type="dxa"/>
-              <w:left w:w="105" w:type="dxa"/>
+              <w:left w:w="95" w:type="dxa"/>
               <w:bottom w:w="0" w:type="dxa"/>
               <w:right w:w="108" w:type="dxa"/>
             </w:tcMar>
@@ -180,7 +181,43 @@
                 <w:szCs w:val="20"/>
                 <w:lang w:val="en-GB"/>
               </w:rPr>
-              <w:t>Statistical evaluation of maternal metabolome data: are positive correlations with SGA in the dataset justified?</w:t>
+              <w:t xml:space="preserve">Statistical evaluation of maternal metabolome data: are positive correlations with </w:t>
+            </w:r>
+            <w:r>
+              <w:rPr>
+                <w:rFonts w:eastAsia="Verdana" w:cs="Verdana" w:ascii="Verdana" w:hAnsi="Verdana"/>
+                <w:sz w:val="20"/>
+                <w:szCs w:val="20"/>
+                <w:lang w:val="en-GB"/>
+              </w:rPr>
+              <w:t>small for gestational age (</w:t>
+            </w:r>
+            <w:r>
+              <w:rPr>
+                <w:rFonts w:eastAsia="Verdana" w:cs="Verdana" w:ascii="Verdana" w:hAnsi="Verdana"/>
+                <w:sz w:val="20"/>
+                <w:szCs w:val="20"/>
+                <w:lang w:val="en-GB"/>
+              </w:rPr>
+              <w:t>SGA</w:t>
+            </w:r>
+            <w:r>
+              <w:rPr>
+                <w:rFonts w:eastAsia="Verdana" w:cs="Verdana" w:ascii="Verdana" w:hAnsi="Verdana"/>
+                <w:sz w:val="20"/>
+                <w:szCs w:val="20"/>
+                <w:lang w:val="en-GB"/>
+              </w:rPr>
+              <w:t>)</w:t>
+            </w:r>
+            <w:r>
+              <w:rPr>
+                <w:rFonts w:eastAsia="Verdana" w:cs="Verdana" w:ascii="Verdana" w:hAnsi="Verdana"/>
+                <w:sz w:val="20"/>
+                <w:szCs w:val="20"/>
+                <w:lang w:val="en-GB"/>
+              </w:rPr>
+              <w:t xml:space="preserve"> in the dataset justified?</w:t>
             </w:r>
           </w:p>
         </w:tc>
@@ -189,7 +226,7 @@
         <w:trPr/>
         <w:tc>
           <w:tcPr>
-            <w:tcW w:w="1874" w:type="dxa"/>
+            <w:tcW w:w="1873" w:type="dxa"/>
             <w:tcBorders>
               <w:top w:val="single" w:sz="6" w:space="0" w:color="000001"/>
               <w:left w:val="single" w:sz="8" w:space="0" w:color="9CC2E5"/>
@@ -200,7 +237,7 @@
             </w:tcBorders>
             <w:shd w:color="auto" w:fill="DEEAF6" w:val="clear"/>
             <w:tcMar>
-              <w:left w:w="90" w:type="dxa"/>
+              <w:left w:w="80" w:type="dxa"/>
             </w:tcMar>
           </w:tcPr>
           <w:p>
@@ -225,8 +262,8 @@
         </w:tc>
         <w:tc>
           <w:tcPr>
-            <w:tcW w:w="8925" w:type="dxa"/>
-            <w:gridSpan w:val="5"/>
+            <w:tcW w:w="8926" w:type="dxa"/>
+            <w:gridSpan w:val="6"/>
             <w:tcBorders>
               <w:top w:val="single" w:sz="8" w:space="0" w:color="9CC2E5"/>
               <w:left w:val="single" w:sz="8" w:space="0" w:color="9CC2E5"/>
@@ -238,7 +275,7 @@
             <w:shd w:fill="auto" w:val="clear"/>
             <w:tcMar>
               <w:top w:w="0" w:type="dxa"/>
-              <w:left w:w="105" w:type="dxa"/>
+              <w:left w:w="95" w:type="dxa"/>
               <w:bottom w:w="0" w:type="dxa"/>
               <w:right w:w="108" w:type="dxa"/>
             </w:tcMar>
@@ -267,7 +304,7 @@
         <w:trPr/>
         <w:tc>
           <w:tcPr>
-            <w:tcW w:w="1874" w:type="dxa"/>
+            <w:tcW w:w="1873" w:type="dxa"/>
             <w:tcBorders>
               <w:top w:val="single" w:sz="6" w:space="0" w:color="000001"/>
               <w:left w:val="single" w:sz="8" w:space="0" w:color="9CC2E5"/>
@@ -278,7 +315,7 @@
             </w:tcBorders>
             <w:shd w:color="auto" w:fill="DEEAF6" w:val="clear"/>
             <w:tcMar>
-              <w:left w:w="90" w:type="dxa"/>
+              <w:left w:w="80" w:type="dxa"/>
             </w:tcMar>
           </w:tcPr>
           <w:p>
@@ -303,8 +340,8 @@
         </w:tc>
         <w:tc>
           <w:tcPr>
-            <w:tcW w:w="8925" w:type="dxa"/>
-            <w:gridSpan w:val="5"/>
+            <w:tcW w:w="8926" w:type="dxa"/>
+            <w:gridSpan w:val="6"/>
             <w:tcBorders>
               <w:top w:val="single" w:sz="8" w:space="0" w:color="9CC2E5"/>
               <w:left w:val="single" w:sz="8" w:space="0" w:color="9CC2E5"/>
@@ -316,7 +353,7 @@
             <w:shd w:fill="auto" w:val="clear"/>
             <w:tcMar>
               <w:top w:w="0" w:type="dxa"/>
-              <w:left w:w="105" w:type="dxa"/>
+              <w:left w:w="95" w:type="dxa"/>
               <w:bottom w:w="0" w:type="dxa"/>
               <w:right w:w="108" w:type="dxa"/>
             </w:tcMar>
@@ -357,7 +394,7 @@
             </w:tcBorders>
             <w:shd w:color="auto" w:fill="DEEAF6" w:val="clear"/>
             <w:tcMar>
-              <w:left w:w="90" w:type="dxa"/>
+              <w:left w:w="80" w:type="dxa"/>
             </w:tcMar>
           </w:tcPr>
           <w:p>
@@ -382,7 +419,7 @@
         </w:tc>
         <w:tc>
           <w:tcPr>
-            <w:tcW w:w="1534" w:type="dxa"/>
+            <w:tcW w:w="1533" w:type="dxa"/>
             <w:tcBorders>
               <w:top w:val="single" w:sz="6" w:space="0" w:color="000001"/>
               <w:left w:val="single" w:sz="6" w:space="0" w:color="000001"/>
@@ -394,7 +431,7 @@
             <w:shd w:color="auto" w:fill="DEEAF6" w:val="clear"/>
             <w:tcMar>
               <w:top w:w="0" w:type="dxa"/>
-              <w:left w:w="107" w:type="dxa"/>
+              <w:left w:w="99" w:type="dxa"/>
               <w:bottom w:w="0" w:type="dxa"/>
               <w:right w:w="108" w:type="dxa"/>
             </w:tcMar>
@@ -434,7 +471,7 @@
             <w:shd w:color="auto" w:fill="DEEAF6" w:val="clear"/>
             <w:tcMar>
               <w:top w:w="0" w:type="dxa"/>
-              <w:left w:w="105" w:type="dxa"/>
+              <w:left w:w="95" w:type="dxa"/>
               <w:bottom w:w="0" w:type="dxa"/>
               <w:right w:w="108" w:type="dxa"/>
             </w:tcMar>
@@ -461,7 +498,8 @@
         </w:tc>
         <w:tc>
           <w:tcPr>
-            <w:tcW w:w="1340" w:type="dxa"/>
+            <w:tcW w:w="1341" w:type="dxa"/>
+            <w:gridSpan w:val="2"/>
             <w:tcBorders>
               <w:top w:val="single" w:sz="6" w:space="0" w:color="000001"/>
               <w:left w:val="single" w:sz="6" w:space="0" w:color="000001"/>
@@ -473,7 +511,7 @@
             <w:shd w:color="auto" w:fill="DEEAF6" w:val="clear"/>
             <w:tcMar>
               <w:top w:w="0" w:type="dxa"/>
-              <w:left w:w="107" w:type="dxa"/>
+              <w:left w:w="99" w:type="dxa"/>
               <w:bottom w:w="0" w:type="dxa"/>
               <w:right w:w="108" w:type="dxa"/>
             </w:tcMar>
@@ -515,7 +553,7 @@
             </w:tcBorders>
             <w:shd w:fill="auto" w:val="clear"/>
             <w:tcMar>
-              <w:left w:w="90" w:type="dxa"/>
+              <w:left w:w="80" w:type="dxa"/>
             </w:tcMar>
           </w:tcPr>
           <w:p>
@@ -539,7 +577,7 @@
         </w:tc>
         <w:tc>
           <w:tcPr>
-            <w:tcW w:w="1534" w:type="dxa"/>
+            <w:tcW w:w="1533" w:type="dxa"/>
             <w:tcBorders>
               <w:top w:val="single" w:sz="8" w:space="0" w:color="9CC2E5"/>
               <w:left w:val="single" w:sz="6" w:space="0" w:color="000001"/>
@@ -551,7 +589,7 @@
             <w:shd w:fill="auto" w:val="clear"/>
             <w:tcMar>
               <w:top w:w="0" w:type="dxa"/>
-              <w:left w:w="107" w:type="dxa"/>
+              <w:left w:w="99" w:type="dxa"/>
               <w:bottom w:w="0" w:type="dxa"/>
               <w:right w:w="108" w:type="dxa"/>
             </w:tcMar>
@@ -560,18 +598,43 @@
             <w:pPr>
               <w:pStyle w:val="Normal"/>
               <w:spacing w:before="60" w:after="60"/>
-              <w:rPr>
-                <w:lang w:val="en-GB"/>
-              </w:rPr>
-            </w:pPr>
-            <w:r>
-              <w:rPr>
-                <w:rFonts w:eastAsia="Verdana" w:cs="Verdana" w:ascii="Verdana" w:hAnsi="Verdana"/>
-                <w:sz w:val="20"/>
-                <w:szCs w:val="20"/>
-                <w:lang w:val="en-GB"/>
-              </w:rPr>
-              <w:t>2016/08/22</w:t>
+              <w:rPr/>
+            </w:pPr>
+            <w:r>
+              <w:rPr>
+                <w:rFonts w:eastAsia="Verdana" w:cs="Verdana" w:ascii="Verdana" w:hAnsi="Verdana"/>
+                <w:sz w:val="20"/>
+                <w:szCs w:val="20"/>
+                <w:lang w:val="en-GB"/>
+              </w:rPr>
+              <w:t>2016/</w:t>
+            </w:r>
+            <w:r>
+              <w:rPr>
+                <w:rFonts w:eastAsia="Verdana" w:cs="Verdana" w:ascii="Verdana" w:hAnsi="Verdana"/>
+                <w:sz w:val="20"/>
+                <w:szCs w:val="20"/>
+                <w:lang w:val="en-GB"/>
+              </w:rPr>
+              <w:t>10</w:t>
+            </w:r>
+            <w:r>
+              <w:rPr>
+                <w:rFonts w:eastAsia="Verdana" w:cs="Verdana" w:ascii="Verdana" w:hAnsi="Verdana"/>
+                <w:sz w:val="20"/>
+                <w:szCs w:val="20"/>
+                <w:lang w:val="en-GB"/>
+              </w:rPr>
+              <w:t>/</w:t>
+            </w:r>
+            <w:r>
+              <w:rPr>
+                <w:rFonts w:eastAsia="Verdana" w:cs="Verdana" w:ascii="Verdana" w:hAnsi="Verdana"/>
+                <w:sz w:val="20"/>
+                <w:szCs w:val="20"/>
+                <w:lang w:val="en-GB"/>
+              </w:rPr>
+              <w:t>13</w:t>
             </w:r>
           </w:p>
         </w:tc>
@@ -590,7 +653,7 @@
             <w:shd w:fill="auto" w:val="clear"/>
             <w:tcMar>
               <w:top w:w="0" w:type="dxa"/>
-              <w:left w:w="105" w:type="dxa"/>
+              <w:left w:w="95" w:type="dxa"/>
               <w:bottom w:w="0" w:type="dxa"/>
               <w:right w:w="108" w:type="dxa"/>
             </w:tcMar>
@@ -616,7 +679,8 @@
         </w:tc>
         <w:tc>
           <w:tcPr>
-            <w:tcW w:w="1340" w:type="dxa"/>
+            <w:tcW w:w="1341" w:type="dxa"/>
+            <w:gridSpan w:val="2"/>
             <w:tcBorders>
               <w:top w:val="single" w:sz="8" w:space="0" w:color="9CC2E5"/>
               <w:left w:val="single" w:sz="6" w:space="0" w:color="000001"/>
@@ -628,7 +692,7 @@
             <w:shd w:fill="auto" w:val="clear"/>
             <w:tcMar>
               <w:top w:w="0" w:type="dxa"/>
-              <w:left w:w="107" w:type="dxa"/>
+              <w:left w:w="99" w:type="dxa"/>
               <w:bottom w:w="0" w:type="dxa"/>
               <w:right w:w="108" w:type="dxa"/>
             </w:tcMar>
@@ -659,7 +723,7 @@
         <w:tc>
           <w:tcPr>
             <w:tcW w:w="10799" w:type="dxa"/>
-            <w:gridSpan w:val="6"/>
+            <w:gridSpan w:val="7"/>
             <w:tcBorders>
               <w:top w:val="single" w:sz="6" w:space="0" w:color="000001"/>
               <w:left w:val="single" w:sz="8" w:space="0" w:color="9CC2E5"/>
@@ -670,7 +734,7 @@
             </w:tcBorders>
             <w:shd w:color="auto" w:fill="5B9BD5" w:val="clear"/>
             <w:tcMar>
-              <w:left w:w="90" w:type="dxa"/>
+              <w:left w:w="80" w:type="dxa"/>
             </w:tcMar>
           </w:tcPr>
           <w:p>
@@ -699,7 +763,7 @@
         <w:trPr/>
         <w:tc>
           <w:tcPr>
-            <w:tcW w:w="1874" w:type="dxa"/>
+            <w:tcW w:w="1873" w:type="dxa"/>
             <w:tcBorders>
               <w:top w:val="single" w:sz="6" w:space="0" w:color="000001"/>
               <w:left w:val="single" w:sz="8" w:space="0" w:color="9CC2E5"/>
@@ -710,7 +774,7 @@
             </w:tcBorders>
             <w:shd w:color="auto" w:fill="DEEAF6" w:val="clear"/>
             <w:tcMar>
-              <w:left w:w="90" w:type="dxa"/>
+              <w:left w:w="80" w:type="dxa"/>
             </w:tcMar>
           </w:tcPr>
           <w:p>
@@ -735,7 +799,7 @@
         </w:tc>
         <w:tc>
           <w:tcPr>
-            <w:tcW w:w="1556" w:type="dxa"/>
+            <w:tcW w:w="1557" w:type="dxa"/>
             <w:tcBorders>
               <w:top w:val="single" w:sz="6" w:space="0" w:color="000001"/>
               <w:left w:val="single" w:sz="6" w:space="0" w:color="000001"/>
@@ -746,7 +810,7 @@
             </w:tcBorders>
             <w:shd w:color="auto" w:fill="DEEAF6" w:val="clear"/>
             <w:tcMar>
-              <w:left w:w="92" w:type="dxa"/>
+              <w:left w:w="84" w:type="dxa"/>
             </w:tcMar>
           </w:tcPr>
           <w:p>
@@ -771,7 +835,7 @@
         </w:tc>
         <w:tc>
           <w:tcPr>
-            <w:tcW w:w="1534" w:type="dxa"/>
+            <w:tcW w:w="1533" w:type="dxa"/>
             <w:tcBorders>
               <w:top w:val="single" w:sz="6" w:space="0" w:color="000001"/>
               <w:left w:val="single" w:sz="6" w:space="0" w:color="000001"/>
@@ -782,7 +846,7 @@
             </w:tcBorders>
             <w:shd w:color="auto" w:fill="DEEAF6" w:val="clear"/>
             <w:tcMar>
-              <w:left w:w="92" w:type="dxa"/>
+              <w:left w:w="84" w:type="dxa"/>
             </w:tcMar>
           </w:tcPr>
           <w:p>
@@ -807,7 +871,7 @@
         </w:tc>
         <w:tc>
           <w:tcPr>
-            <w:tcW w:w="3195" w:type="dxa"/>
+            <w:tcW w:w="3196" w:type="dxa"/>
             <w:tcBorders>
               <w:top w:val="single" w:sz="6" w:space="0" w:color="000001"/>
               <w:left w:val="single" w:sz="6" w:space="0" w:color="000001"/>
@@ -818,7 +882,7 @@
             </w:tcBorders>
             <w:shd w:color="auto" w:fill="DEEAF6" w:val="clear"/>
             <w:tcMar>
-              <w:left w:w="92" w:type="dxa"/>
+              <w:left w:w="84" w:type="dxa"/>
             </w:tcMar>
           </w:tcPr>
           <w:p>
@@ -844,6 +908,7 @@
         <w:tc>
           <w:tcPr>
             <w:tcW w:w="1300" w:type="dxa"/>
+            <w:gridSpan w:val="2"/>
             <w:tcBorders>
               <w:top w:val="single" w:sz="6" w:space="0" w:color="000001"/>
               <w:left w:val="single" w:sz="6" w:space="0" w:color="000001"/>
@@ -854,7 +919,7 @@
             </w:tcBorders>
             <w:shd w:color="auto" w:fill="DEEAF6" w:val="clear"/>
             <w:tcMar>
-              <w:left w:w="92" w:type="dxa"/>
+              <w:left w:w="84" w:type="dxa"/>
             </w:tcMar>
           </w:tcPr>
           <w:p>
@@ -890,7 +955,7 @@
             </w:tcBorders>
             <w:shd w:color="auto" w:fill="DEEAF6" w:val="clear"/>
             <w:tcMar>
-              <w:left w:w="92" w:type="dxa"/>
+              <w:left w:w="84" w:type="dxa"/>
             </w:tcMar>
           </w:tcPr>
           <w:p>
@@ -942,7 +1007,7 @@
         <w:trPr/>
         <w:tc>
           <w:tcPr>
-            <w:tcW w:w="1874" w:type="dxa"/>
+            <w:tcW w:w="1873" w:type="dxa"/>
             <w:tcBorders>
               <w:top w:val="single" w:sz="6" w:space="0" w:color="000001"/>
               <w:left w:val="single" w:sz="8" w:space="0" w:color="9CC2E5"/>
@@ -953,7 +1018,7 @@
             </w:tcBorders>
             <w:shd w:color="auto" w:fill="DEEAF6" w:val="clear"/>
             <w:tcMar>
-              <w:left w:w="90" w:type="dxa"/>
+              <w:left w:w="80" w:type="dxa"/>
             </w:tcMar>
           </w:tcPr>
           <w:p>
@@ -978,7 +1043,7 @@
         </w:tc>
         <w:tc>
           <w:tcPr>
-            <w:tcW w:w="1556" w:type="dxa"/>
+            <w:tcW w:w="1557" w:type="dxa"/>
             <w:tcBorders>
               <w:top w:val="single" w:sz="6" w:space="0" w:color="000001"/>
               <w:left w:val="single" w:sz="6" w:space="0" w:color="000001"/>
@@ -989,7 +1054,7 @@
             </w:tcBorders>
             <w:shd w:fill="auto" w:val="clear"/>
             <w:tcMar>
-              <w:left w:w="92" w:type="dxa"/>
+              <w:left w:w="84" w:type="dxa"/>
             </w:tcMar>
           </w:tcPr>
           <w:p>
@@ -1013,7 +1078,7 @@
         </w:tc>
         <w:tc>
           <w:tcPr>
-            <w:tcW w:w="1534" w:type="dxa"/>
+            <w:tcW w:w="1533" w:type="dxa"/>
             <w:tcBorders>
               <w:top w:val="single" w:sz="6" w:space="0" w:color="000001"/>
               <w:left w:val="single" w:sz="6" w:space="0" w:color="000001"/>
@@ -1024,7 +1089,7 @@
             </w:tcBorders>
             <w:shd w:fill="auto" w:val="clear"/>
             <w:tcMar>
-              <w:left w:w="92" w:type="dxa"/>
+              <w:left w:w="84" w:type="dxa"/>
             </w:tcMar>
           </w:tcPr>
           <w:p>
@@ -1048,7 +1113,7 @@
         </w:tc>
         <w:tc>
           <w:tcPr>
-            <w:tcW w:w="3195" w:type="dxa"/>
+            <w:tcW w:w="3196" w:type="dxa"/>
             <w:tcBorders>
               <w:top w:val="single" w:sz="6" w:space="0" w:color="000001"/>
               <w:left w:val="single" w:sz="6" w:space="0" w:color="000001"/>
@@ -1059,7 +1124,7 @@
             </w:tcBorders>
             <w:shd w:fill="auto" w:val="clear"/>
             <w:tcMar>
-              <w:left w:w="92" w:type="dxa"/>
+              <w:left w:w="84" w:type="dxa"/>
             </w:tcMar>
           </w:tcPr>
           <w:p>
@@ -1093,6 +1158,7 @@
         <w:tc>
           <w:tcPr>
             <w:tcW w:w="1300" w:type="dxa"/>
+            <w:gridSpan w:val="2"/>
             <w:tcBorders>
               <w:top w:val="single" w:sz="6" w:space="0" w:color="000001"/>
               <w:left w:val="single" w:sz="6" w:space="0" w:color="000001"/>
@@ -1103,7 +1169,7 @@
             </w:tcBorders>
             <w:shd w:fill="auto" w:val="clear"/>
             <w:tcMar>
-              <w:left w:w="92" w:type="dxa"/>
+              <w:left w:w="84" w:type="dxa"/>
             </w:tcMar>
           </w:tcPr>
           <w:p>
@@ -1147,7 +1213,7 @@
             </w:tcBorders>
             <w:shd w:fill="auto" w:val="clear"/>
             <w:tcMar>
-              <w:left w:w="92" w:type="dxa"/>
+              <w:left w:w="84" w:type="dxa"/>
             </w:tcMar>
           </w:tcPr>
           <w:p>
@@ -1175,7 +1241,7 @@
         <w:trPr/>
         <w:tc>
           <w:tcPr>
-            <w:tcW w:w="1874" w:type="dxa"/>
+            <w:tcW w:w="1873" w:type="dxa"/>
             <w:tcBorders>
               <w:top w:val="single" w:sz="6" w:space="0" w:color="000001"/>
               <w:left w:val="single" w:sz="8" w:space="0" w:color="9CC2E5"/>
@@ -1186,7 +1252,7 @@
             </w:tcBorders>
             <w:shd w:color="auto" w:fill="DEEAF6" w:val="clear"/>
             <w:tcMar>
-              <w:left w:w="90" w:type="dxa"/>
+              <w:left w:w="80" w:type="dxa"/>
             </w:tcMar>
           </w:tcPr>
           <w:p>
@@ -1211,7 +1277,7 @@
         </w:tc>
         <w:tc>
           <w:tcPr>
-            <w:tcW w:w="1556" w:type="dxa"/>
+            <w:tcW w:w="1557" w:type="dxa"/>
             <w:tcBorders>
               <w:top w:val="single" w:sz="6" w:space="0" w:color="000001"/>
               <w:left w:val="single" w:sz="6" w:space="0" w:color="000001"/>
@@ -1222,7 +1288,7 @@
             </w:tcBorders>
             <w:shd w:fill="auto" w:val="clear"/>
             <w:tcMar>
-              <w:left w:w="92" w:type="dxa"/>
+              <w:left w:w="84" w:type="dxa"/>
             </w:tcMar>
           </w:tcPr>
           <w:p>
@@ -1246,7 +1312,7 @@
         </w:tc>
         <w:tc>
           <w:tcPr>
-            <w:tcW w:w="1534" w:type="dxa"/>
+            <w:tcW w:w="1533" w:type="dxa"/>
             <w:tcBorders>
               <w:top w:val="single" w:sz="6" w:space="0" w:color="000001"/>
               <w:left w:val="single" w:sz="6" w:space="0" w:color="000001"/>
@@ -1257,7 +1323,7 @@
             </w:tcBorders>
             <w:shd w:fill="auto" w:val="clear"/>
             <w:tcMar>
-              <w:left w:w="92" w:type="dxa"/>
+              <w:left w:w="84" w:type="dxa"/>
             </w:tcMar>
           </w:tcPr>
           <w:p>
@@ -1281,7 +1347,7 @@
         </w:tc>
         <w:tc>
           <w:tcPr>
-            <w:tcW w:w="3195" w:type="dxa"/>
+            <w:tcW w:w="3196" w:type="dxa"/>
             <w:tcBorders>
               <w:top w:val="single" w:sz="6" w:space="0" w:color="000001"/>
               <w:left w:val="single" w:sz="6" w:space="0" w:color="000001"/>
@@ -1292,7 +1358,7 @@
             </w:tcBorders>
             <w:shd w:fill="auto" w:val="clear"/>
             <w:tcMar>
-              <w:left w:w="92" w:type="dxa"/>
+              <w:left w:w="84" w:type="dxa"/>
             </w:tcMar>
           </w:tcPr>
           <w:p>
@@ -1317,6 +1383,7 @@
         <w:tc>
           <w:tcPr>
             <w:tcW w:w="1300" w:type="dxa"/>
+            <w:gridSpan w:val="2"/>
             <w:tcBorders>
               <w:top w:val="single" w:sz="6" w:space="0" w:color="000001"/>
               <w:left w:val="single" w:sz="6" w:space="0" w:color="000001"/>
@@ -1327,7 +1394,7 @@
             </w:tcBorders>
             <w:shd w:fill="auto" w:val="clear"/>
             <w:tcMar>
-              <w:left w:w="92" w:type="dxa"/>
+              <w:left w:w="84" w:type="dxa"/>
             </w:tcMar>
           </w:tcPr>
           <w:p>
@@ -1362,7 +1429,7 @@
             </w:tcBorders>
             <w:shd w:fill="auto" w:val="clear"/>
             <w:tcMar>
-              <w:left w:w="92" w:type="dxa"/>
+              <w:left w:w="84" w:type="dxa"/>
             </w:tcMar>
           </w:tcPr>
           <w:p>
@@ -1389,7 +1456,7 @@
         <w:trPr/>
         <w:tc>
           <w:tcPr>
-            <w:tcW w:w="1874" w:type="dxa"/>
+            <w:tcW w:w="1873" w:type="dxa"/>
             <w:tcBorders>
               <w:top w:val="single" w:sz="6" w:space="0" w:color="000001"/>
               <w:left w:val="single" w:sz="8" w:space="0" w:color="9CC2E5"/>
@@ -1400,7 +1467,7 @@
             </w:tcBorders>
             <w:shd w:fill="auto" w:val="clear"/>
             <w:tcMar>
-              <w:left w:w="90" w:type="dxa"/>
+              <w:left w:w="80" w:type="dxa"/>
             </w:tcMar>
           </w:tcPr>
           <w:p>
@@ -1424,7 +1491,7 @@
         </w:tc>
         <w:tc>
           <w:tcPr>
-            <w:tcW w:w="1556" w:type="dxa"/>
+            <w:tcW w:w="1557" w:type="dxa"/>
             <w:tcBorders>
               <w:top w:val="single" w:sz="6" w:space="0" w:color="000001"/>
               <w:left w:val="single" w:sz="6" w:space="0" w:color="000001"/>
@@ -1435,7 +1502,7 @@
             </w:tcBorders>
             <w:shd w:fill="auto" w:val="clear"/>
             <w:tcMar>
-              <w:left w:w="92" w:type="dxa"/>
+              <w:left w:w="84" w:type="dxa"/>
             </w:tcMar>
           </w:tcPr>
           <w:p>
@@ -1459,7 +1526,7 @@
         </w:tc>
         <w:tc>
           <w:tcPr>
-            <w:tcW w:w="1534" w:type="dxa"/>
+            <w:tcW w:w="1533" w:type="dxa"/>
             <w:tcBorders>
               <w:top w:val="single" w:sz="6" w:space="0" w:color="000001"/>
               <w:left w:val="single" w:sz="6" w:space="0" w:color="000001"/>
@@ -1470,7 +1537,7 @@
             </w:tcBorders>
             <w:shd w:fill="auto" w:val="clear"/>
             <w:tcMar>
-              <w:left w:w="92" w:type="dxa"/>
+              <w:left w:w="84" w:type="dxa"/>
             </w:tcMar>
           </w:tcPr>
           <w:p>
@@ -1494,7 +1561,7 @@
         </w:tc>
         <w:tc>
           <w:tcPr>
-            <w:tcW w:w="3195" w:type="dxa"/>
+            <w:tcW w:w="3196" w:type="dxa"/>
             <w:tcBorders>
               <w:top w:val="single" w:sz="6" w:space="0" w:color="000001"/>
               <w:left w:val="single" w:sz="6" w:space="0" w:color="000001"/>
@@ -1505,7 +1572,7 @@
             </w:tcBorders>
             <w:shd w:fill="auto" w:val="clear"/>
             <w:tcMar>
-              <w:left w:w="92" w:type="dxa"/>
+              <w:left w:w="84" w:type="dxa"/>
             </w:tcMar>
           </w:tcPr>
           <w:p>
@@ -1530,6 +1597,7 @@
         <w:tc>
           <w:tcPr>
             <w:tcW w:w="1300" w:type="dxa"/>
+            <w:gridSpan w:val="2"/>
             <w:tcBorders>
               <w:top w:val="single" w:sz="6" w:space="0" w:color="000001"/>
               <w:left w:val="single" w:sz="6" w:space="0" w:color="000001"/>
@@ -1540,7 +1608,7 @@
             </w:tcBorders>
             <w:shd w:fill="auto" w:val="clear"/>
             <w:tcMar>
-              <w:left w:w="92" w:type="dxa"/>
+              <w:left w:w="84" w:type="dxa"/>
             </w:tcMar>
           </w:tcPr>
           <w:p>
@@ -1584,25 +1652,23 @@
             </w:tcBorders>
             <w:shd w:fill="auto" w:val="clear"/>
             <w:tcMar>
-              <w:left w:w="92" w:type="dxa"/>
-            </w:tcMar>
-          </w:tcPr>
-          <w:p>
-            <w:pPr>
-              <w:pStyle w:val="Normal"/>
-              <w:spacing w:before="60" w:after="60"/>
-              <w:rPr>
-                <w:lang w:val="en-GB"/>
-              </w:rPr>
-            </w:pPr>
-            <w:r>
-              <w:rPr>
-                <w:rFonts w:eastAsia="Verdana" w:cs="Verdana" w:ascii="Verdana" w:hAnsi="Verdana"/>
-                <w:sz w:val="20"/>
-                <w:szCs w:val="20"/>
-                <w:lang w:val="en-GB"/>
-              </w:rPr>
-              <w:t>-</w:t>
+              <w:left w:w="84" w:type="dxa"/>
+            </w:tcMar>
+          </w:tcPr>
+          <w:p>
+            <w:pPr>
+              <w:pStyle w:val="Normal"/>
+              <w:spacing w:before="60" w:after="60"/>
+              <w:rPr/>
+            </w:pPr>
+            <w:r>
+              <w:rPr>
+                <w:rFonts w:eastAsia="Verdana" w:cs="Verdana" w:ascii="Verdana" w:hAnsi="Verdana"/>
+                <w:sz w:val="20"/>
+                <w:szCs w:val="20"/>
+                <w:lang w:val="en-GB"/>
+              </w:rPr>
+              <w:t>N/A</w:t>
             </w:r>
           </w:p>
         </w:tc>
@@ -1611,7 +1677,7 @@
         <w:trPr/>
         <w:tc>
           <w:tcPr>
-            <w:tcW w:w="1874" w:type="dxa"/>
+            <w:tcW w:w="1873" w:type="dxa"/>
             <w:tcBorders>
               <w:top w:val="single" w:sz="6" w:space="0" w:color="000001"/>
               <w:left w:val="single" w:sz="6" w:space="0" w:color="000001"/>
@@ -1622,7 +1688,7 @@
             </w:tcBorders>
             <w:shd w:fill="auto" w:val="clear"/>
             <w:tcMar>
-              <w:left w:w="92" w:type="dxa"/>
+              <w:left w:w="84" w:type="dxa"/>
             </w:tcMar>
           </w:tcPr>
           <w:p>
@@ -1646,7 +1712,7 @@
         </w:tc>
         <w:tc>
           <w:tcPr>
-            <w:tcW w:w="1556" w:type="dxa"/>
+            <w:tcW w:w="1557" w:type="dxa"/>
             <w:tcBorders>
               <w:top w:val="single" w:sz="6" w:space="0" w:color="000001"/>
               <w:left w:val="single" w:sz="6" w:space="0" w:color="000001"/>
@@ -1657,7 +1723,7 @@
             </w:tcBorders>
             <w:shd w:fill="auto" w:val="clear"/>
             <w:tcMar>
-              <w:left w:w="92" w:type="dxa"/>
+              <w:left w:w="84" w:type="dxa"/>
             </w:tcMar>
           </w:tcPr>
           <w:p>
@@ -1681,7 +1747,7 @@
         </w:tc>
         <w:tc>
           <w:tcPr>
-            <w:tcW w:w="1534" w:type="dxa"/>
+            <w:tcW w:w="1533" w:type="dxa"/>
             <w:tcBorders>
               <w:top w:val="single" w:sz="6" w:space="0" w:color="000001"/>
               <w:left w:val="single" w:sz="6" w:space="0" w:color="000001"/>
@@ -1692,7 +1758,7 @@
             </w:tcBorders>
             <w:shd w:fill="auto" w:val="clear"/>
             <w:tcMar>
-              <w:left w:w="92" w:type="dxa"/>
+              <w:left w:w="84" w:type="dxa"/>
             </w:tcMar>
           </w:tcPr>
           <w:p>
@@ -1716,7 +1782,7 @@
         </w:tc>
         <w:tc>
           <w:tcPr>
-            <w:tcW w:w="3195" w:type="dxa"/>
+            <w:tcW w:w="3196" w:type="dxa"/>
             <w:tcBorders>
               <w:top w:val="single" w:sz="6" w:space="0" w:color="000001"/>
               <w:left w:val="single" w:sz="6" w:space="0" w:color="000001"/>
@@ -1727,7 +1793,7 @@
             </w:tcBorders>
             <w:shd w:fill="auto" w:val="clear"/>
             <w:tcMar>
-              <w:left w:w="92" w:type="dxa"/>
+              <w:left w:w="84" w:type="dxa"/>
             </w:tcMar>
           </w:tcPr>
           <w:p>
@@ -1752,6 +1818,7 @@
         <w:tc>
           <w:tcPr>
             <w:tcW w:w="1300" w:type="dxa"/>
+            <w:gridSpan w:val="2"/>
             <w:tcBorders>
               <w:top w:val="single" w:sz="6" w:space="0" w:color="000001"/>
               <w:left w:val="single" w:sz="6" w:space="0" w:color="000001"/>
@@ -1762,7 +1829,7 @@
             </w:tcBorders>
             <w:shd w:fill="auto" w:val="clear"/>
             <w:tcMar>
-              <w:left w:w="92" w:type="dxa"/>
+              <w:left w:w="84" w:type="dxa"/>
             </w:tcMar>
           </w:tcPr>
           <w:p>
@@ -1794,22 +1861,20 @@
             </w:tcBorders>
             <w:shd w:fill="auto" w:val="clear"/>
             <w:tcMar>
-              <w:left w:w="92" w:type="dxa"/>
+              <w:left w:w="84" w:type="dxa"/>
             </w:tcMar>
           </w:tcPr>
           <w:p>
             <w:pPr>
               <w:pStyle w:val="Normal"/>
               <w:widowControl w:val="false"/>
-              <w:rPr>
-                <w:lang w:val="en-GB"/>
-              </w:rPr>
-            </w:pPr>
-            <w:r>
-              <w:rPr>
-                <w:lang w:val="en-GB"/>
-              </w:rPr>
-              <w:t>-</w:t>
+              <w:rPr/>
+            </w:pPr>
+            <w:r>
+              <w:rPr>
+                <w:lang w:val="en-GB"/>
+              </w:rPr>
+              <w:t>N/A</w:t>
             </w:r>
           </w:p>
         </w:tc>
@@ -1836,7 +1901,7 @@
         <w:tblStyle w:val="a0"/>
         <w:tblW w:w="11055" w:type="dxa"/>
         <w:jc w:val="left"/>
-        <w:tblInd w:w="-15" w:type="dxa"/>
+        <w:tblInd w:w="-25" w:type="dxa"/>
         <w:tblBorders>
           <w:top w:val="single" w:sz="8" w:space="0" w:color="5B9BD5"/>
           <w:left w:val="single" w:sz="8" w:space="0" w:color="5B9BD5"/>
@@ -1847,7 +1912,7 @@
         </w:tblBorders>
         <w:tblCellMar>
           <w:top w:w="100" w:type="dxa"/>
-          <w:left w:w="90" w:type="dxa"/>
+          <w:left w:w="80" w:type="dxa"/>
           <w:bottom w:w="100" w:type="dxa"/>
           <w:right w:w="100" w:type="dxa"/>
         </w:tblCellMar>
@@ -1874,7 +1939,7 @@
             </w:tcBorders>
             <w:shd w:color="auto" w:fill="5B9BD5" w:val="clear"/>
             <w:tcMar>
-              <w:left w:w="90" w:type="dxa"/>
+              <w:left w:w="80" w:type="dxa"/>
             </w:tcMar>
           </w:tcPr>
           <w:p>
@@ -1914,7 +1979,7 @@
             </w:tcBorders>
             <w:shd w:color="auto" w:fill="DEEAF6" w:val="clear"/>
             <w:tcMar>
-              <w:left w:w="90" w:type="dxa"/>
+              <w:left w:w="80" w:type="dxa"/>
             </w:tcMar>
           </w:tcPr>
           <w:p>
@@ -1951,7 +2016,7 @@
             </w:tcBorders>
             <w:shd w:fill="auto" w:val="clear"/>
             <w:tcMar>
-              <w:left w:w="92" w:type="dxa"/>
+              <w:left w:w="84" w:type="dxa"/>
             </w:tcMar>
           </w:tcPr>
           <w:p>
@@ -2061,7 +2126,7 @@
             </w:tcBorders>
             <w:shd w:color="auto" w:fill="5B9BD5" w:val="clear"/>
             <w:tcMar>
-              <w:left w:w="90" w:type="dxa"/>
+              <w:left w:w="80" w:type="dxa"/>
             </w:tcMar>
           </w:tcPr>
           <w:p>
@@ -2101,7 +2166,7 @@
             </w:tcBorders>
             <w:shd w:color="auto" w:fill="DEEAF6" w:val="clear"/>
             <w:tcMar>
-              <w:left w:w="90" w:type="dxa"/>
+              <w:left w:w="80" w:type="dxa"/>
             </w:tcMar>
           </w:tcPr>
           <w:p>
@@ -2138,7 +2203,7 @@
             </w:tcBorders>
             <w:shd w:fill="auto" w:val="clear"/>
             <w:tcMar>
-              <w:left w:w="92" w:type="dxa"/>
+              <w:left w:w="84" w:type="dxa"/>
             </w:tcMar>
           </w:tcPr>
           <w:p>
@@ -2185,7 +2250,7 @@
             </w:tcBorders>
             <w:shd w:fill="auto" w:val="clear"/>
             <w:tcMar>
-              <w:left w:w="90" w:type="dxa"/>
+              <w:left w:w="80" w:type="dxa"/>
             </w:tcMar>
           </w:tcPr>
           <w:p>
@@ -2221,7 +2286,7 @@
             </w:tcBorders>
             <w:shd w:fill="auto" w:val="clear"/>
             <w:tcMar>
-              <w:left w:w="92" w:type="dxa"/>
+              <w:left w:w="84" w:type="dxa"/>
             </w:tcMar>
           </w:tcPr>
           <w:p>
@@ -2259,7 +2324,7 @@
             </w:tcBorders>
             <w:shd w:color="auto" w:fill="DEEAF6" w:val="clear"/>
             <w:tcMar>
-              <w:left w:w="90" w:type="dxa"/>
+              <w:left w:w="80" w:type="dxa"/>
             </w:tcMar>
           </w:tcPr>
           <w:p>
@@ -2296,7 +2361,7 @@
             </w:tcBorders>
             <w:shd w:fill="auto" w:val="clear"/>
             <w:tcMar>
-              <w:left w:w="92" w:type="dxa"/>
+              <w:left w:w="84" w:type="dxa"/>
             </w:tcMar>
           </w:tcPr>
           <w:p>
@@ -2335,7 +2400,7 @@
             </w:tcBorders>
             <w:shd w:color="auto" w:fill="5B9BD5" w:val="clear"/>
             <w:tcMar>
-              <w:left w:w="90" w:type="dxa"/>
+              <w:left w:w="80" w:type="dxa"/>
             </w:tcMar>
           </w:tcPr>
           <w:p>
@@ -2375,7 +2440,7 @@
             </w:tcBorders>
             <w:shd w:color="auto" w:fill="DEEAF6" w:val="clear"/>
             <w:tcMar>
-              <w:left w:w="90" w:type="dxa"/>
+              <w:left w:w="80" w:type="dxa"/>
             </w:tcMar>
           </w:tcPr>
           <w:p>
@@ -2412,7 +2477,7 @@
             </w:tcBorders>
             <w:shd w:fill="auto" w:val="clear"/>
             <w:tcMar>
-              <w:left w:w="92" w:type="dxa"/>
+              <w:left w:w="84" w:type="dxa"/>
             </w:tcMar>
           </w:tcPr>
           <w:p>
@@ -2474,7 +2539,7 @@
             </w:tcBorders>
             <w:shd w:color="auto" w:fill="DEEAF6" w:val="clear"/>
             <w:tcMar>
-              <w:left w:w="90" w:type="dxa"/>
+              <w:left w:w="80" w:type="dxa"/>
             </w:tcMar>
           </w:tcPr>
           <w:p>
@@ -2530,7 +2595,7 @@
             </w:tcBorders>
             <w:shd w:fill="auto" w:val="clear"/>
             <w:tcMar>
-              <w:left w:w="92" w:type="dxa"/>
+              <w:left w:w="84" w:type="dxa"/>
             </w:tcMar>
           </w:tcPr>
           <w:p>
@@ -2592,7 +2657,7 @@
             </w:tcBorders>
             <w:shd w:color="auto" w:fill="DEEAF6" w:val="clear"/>
             <w:tcMar>
-              <w:left w:w="90" w:type="dxa"/>
+              <w:left w:w="80" w:type="dxa"/>
             </w:tcMar>
           </w:tcPr>
           <w:p>
@@ -2629,7 +2694,7 @@
             </w:tcBorders>
             <w:shd w:fill="auto" w:val="clear"/>
             <w:tcMar>
-              <w:left w:w="92" w:type="dxa"/>
+              <w:left w:w="84" w:type="dxa"/>
             </w:tcMar>
           </w:tcPr>
           <w:p>
@@ -2668,7 +2733,7 @@
             </w:tcBorders>
             <w:shd w:color="auto" w:fill="5B9BD5" w:val="clear"/>
             <w:tcMar>
-              <w:left w:w="90" w:type="dxa"/>
+              <w:left w:w="80" w:type="dxa"/>
             </w:tcMar>
           </w:tcPr>
           <w:p>
@@ -2709,7 +2774,7 @@
             </w:tcBorders>
             <w:shd w:color="auto" w:fill="DEEAF6" w:val="clear"/>
             <w:tcMar>
-              <w:left w:w="90" w:type="dxa"/>
+              <w:left w:w="80" w:type="dxa"/>
             </w:tcMar>
           </w:tcPr>
           <w:p>
@@ -2749,7 +2814,7 @@
             </w:tcBorders>
             <w:shd w:color="auto" w:fill="DEEAF6" w:val="clear"/>
             <w:tcMar>
-              <w:left w:w="90" w:type="dxa"/>
+              <w:left w:w="80" w:type="dxa"/>
             </w:tcMar>
           </w:tcPr>
           <w:p>
@@ -2786,7 +2851,7 @@
             </w:tcBorders>
             <w:shd w:fill="auto" w:val="clear"/>
             <w:tcMar>
-              <w:left w:w="92" w:type="dxa"/>
+              <w:left w:w="84" w:type="dxa"/>
             </w:tcMar>
           </w:tcPr>
           <w:p>
@@ -2877,7 +2942,7 @@
             </w:tcBorders>
             <w:shd w:color="auto" w:fill="DEEAF6" w:val="clear"/>
             <w:tcMar>
-              <w:left w:w="90" w:type="dxa"/>
+              <w:left w:w="80" w:type="dxa"/>
             </w:tcMar>
           </w:tcPr>
           <w:p>
@@ -2914,7 +2979,7 @@
             </w:tcBorders>
             <w:shd w:fill="auto" w:val="clear"/>
             <w:tcMar>
-              <w:left w:w="92" w:type="dxa"/>
+              <w:left w:w="84" w:type="dxa"/>
             </w:tcMar>
           </w:tcPr>
           <w:p>
@@ -2969,7 +3034,7 @@
             </w:tcBorders>
             <w:shd w:color="auto" w:fill="DEEAF6" w:val="clear"/>
             <w:tcMar>
-              <w:left w:w="90" w:type="dxa"/>
+              <w:left w:w="80" w:type="dxa"/>
             </w:tcMar>
           </w:tcPr>
           <w:p>
@@ -3006,7 +3071,7 @@
             </w:tcBorders>
             <w:shd w:fill="auto" w:val="clear"/>
             <w:tcMar>
-              <w:left w:w="92" w:type="dxa"/>
+              <w:left w:w="84" w:type="dxa"/>
             </w:tcMar>
           </w:tcPr>
           <w:p>
@@ -3045,7 +3110,7 @@
             </w:tcBorders>
             <w:shd w:color="auto" w:fill="DEEAF6" w:val="clear"/>
             <w:tcMar>
-              <w:left w:w="90" w:type="dxa"/>
+              <w:left w:w="80" w:type="dxa"/>
             </w:tcMar>
           </w:tcPr>
           <w:p>
@@ -3085,7 +3150,7 @@
             </w:tcBorders>
             <w:shd w:color="auto" w:fill="DEEAF6" w:val="clear"/>
             <w:tcMar>
-              <w:left w:w="90" w:type="dxa"/>
+              <w:left w:w="80" w:type="dxa"/>
             </w:tcMar>
           </w:tcPr>
           <w:p>
@@ -3122,7 +3187,7 @@
             </w:tcBorders>
             <w:shd w:fill="auto" w:val="clear"/>
             <w:tcMar>
-              <w:left w:w="92" w:type="dxa"/>
+              <w:left w:w="84" w:type="dxa"/>
             </w:tcMar>
           </w:tcPr>
           <w:p>
@@ -3202,7 +3267,7 @@
             </w:tcBorders>
             <w:shd w:color="auto" w:fill="DEEAF6" w:val="clear"/>
             <w:tcMar>
-              <w:left w:w="90" w:type="dxa"/>
+              <w:left w:w="80" w:type="dxa"/>
             </w:tcMar>
           </w:tcPr>
           <w:p>
@@ -3242,7 +3307,7 @@
             </w:tcBorders>
             <w:shd w:color="auto" w:fill="DEEAF6" w:val="clear"/>
             <w:tcMar>
-              <w:left w:w="90" w:type="dxa"/>
+              <w:left w:w="80" w:type="dxa"/>
             </w:tcMar>
           </w:tcPr>
           <w:p>
@@ -3279,7 +3344,7 @@
             </w:tcBorders>
             <w:shd w:fill="auto" w:val="clear"/>
             <w:tcMar>
-              <w:left w:w="92" w:type="dxa"/>
+              <w:left w:w="84" w:type="dxa"/>
             </w:tcMar>
           </w:tcPr>
           <w:p>
@@ -3403,7 +3468,7 @@
             </w:tcBorders>
             <w:shd w:color="auto" w:fill="5B9BD5" w:val="clear"/>
             <w:tcMar>
-              <w:left w:w="90" w:type="dxa"/>
+              <w:left w:w="80" w:type="dxa"/>
             </w:tcMar>
           </w:tcPr>
           <w:p>
@@ -3443,7 +3508,7 @@
             </w:tcBorders>
             <w:shd w:color="auto" w:fill="DEEAF6" w:val="clear"/>
             <w:tcMar>
-              <w:left w:w="90" w:type="dxa"/>
+              <w:left w:w="80" w:type="dxa"/>
             </w:tcMar>
           </w:tcPr>
           <w:p>
@@ -3500,7 +3565,7 @@
             </w:tcBorders>
             <w:shd w:fill="auto" w:val="clear"/>
             <w:tcMar>
-              <w:left w:w="92" w:type="dxa"/>
+              <w:left w:w="84" w:type="dxa"/>
             </w:tcMar>
           </w:tcPr>
           <w:p>
@@ -3606,7 +3671,7 @@
             </w:tcBorders>
             <w:shd w:color="auto" w:fill="DEEAF6" w:val="clear"/>
             <w:tcMar>
-              <w:left w:w="90" w:type="dxa"/>
+              <w:left w:w="80" w:type="dxa"/>
             </w:tcMar>
           </w:tcPr>
           <w:p>
@@ -3643,7 +3708,7 @@
             </w:tcBorders>
             <w:shd w:fill="auto" w:val="clear"/>
             <w:tcMar>
-              <w:left w:w="92" w:type="dxa"/>
+              <w:left w:w="84" w:type="dxa"/>
             </w:tcMar>
           </w:tcPr>
           <w:p>
@@ -3681,7 +3746,7 @@
             </w:tcBorders>
             <w:shd w:color="auto" w:fill="DEEAF6" w:val="clear"/>
             <w:tcMar>
-              <w:left w:w="90" w:type="dxa"/>
+              <w:left w:w="80" w:type="dxa"/>
             </w:tcMar>
           </w:tcPr>
           <w:p>
@@ -3718,7 +3783,7 @@
             </w:tcBorders>
             <w:shd w:fill="auto" w:val="clear"/>
             <w:tcMar>
-              <w:left w:w="92" w:type="dxa"/>
+              <w:left w:w="84" w:type="dxa"/>
             </w:tcMar>
           </w:tcPr>
           <w:p>
@@ -3756,7 +3821,7 @@
             </w:tcBorders>
             <w:shd w:color="auto" w:fill="DEEAF6" w:val="clear"/>
             <w:tcMar>
-              <w:left w:w="90" w:type="dxa"/>
+              <w:left w:w="80" w:type="dxa"/>
             </w:tcMar>
           </w:tcPr>
           <w:p>
@@ -3793,7 +3858,7 @@
             </w:tcBorders>
             <w:shd w:fill="auto" w:val="clear"/>
             <w:tcMar>
-              <w:left w:w="92" w:type="dxa"/>
+              <w:left w:w="84" w:type="dxa"/>
             </w:tcMar>
           </w:tcPr>
           <w:p>
@@ -3832,7 +3897,7 @@
             </w:tcBorders>
             <w:shd w:color="auto" w:fill="5B9BD5" w:val="clear"/>
             <w:tcMar>
-              <w:left w:w="90" w:type="dxa"/>
+              <w:left w:w="80" w:type="dxa"/>
             </w:tcMar>
           </w:tcPr>
           <w:p>
@@ -3873,7 +3938,7 @@
             </w:tcBorders>
             <w:shd w:color="auto" w:fill="DEEAF6" w:val="clear"/>
             <w:tcMar>
-              <w:left w:w="90" w:type="dxa"/>
+              <w:left w:w="80" w:type="dxa"/>
             </w:tcMar>
           </w:tcPr>
           <w:p>
@@ -3910,7 +3975,7 @@
             </w:tcBorders>
             <w:shd w:fill="auto" w:val="clear"/>
             <w:tcMar>
-              <w:left w:w="92" w:type="dxa"/>
+              <w:left w:w="84" w:type="dxa"/>
             </w:tcMar>
           </w:tcPr>
           <w:p>
@@ -3949,7 +4014,7 @@
             </w:tcBorders>
             <w:shd w:color="auto" w:fill="DEEAF6" w:val="clear"/>
             <w:tcMar>
-              <w:left w:w="90" w:type="dxa"/>
+              <w:left w:w="80" w:type="dxa"/>
             </w:tcMar>
           </w:tcPr>
           <w:p>
@@ -3985,16 +4050,14 @@
             </w:tcBorders>
             <w:shd w:fill="auto" w:val="clear"/>
             <w:tcMar>
-              <w:left w:w="92" w:type="dxa"/>
-            </w:tcMar>
-          </w:tcPr>
-          <w:p>
-            <w:pPr>
-              <w:pStyle w:val="Normal"/>
-              <w:spacing w:before="60" w:after="60"/>
-              <w:rPr>
-                <w:lang w:val="en-GB"/>
-              </w:rPr>
+              <w:left w:w="84" w:type="dxa"/>
+            </w:tcMar>
+          </w:tcPr>
+          <w:p>
+            <w:pPr>
+              <w:pStyle w:val="Normal"/>
+              <w:spacing w:before="60" w:after="60"/>
+              <w:rPr/>
             </w:pPr>
             <w:r>
               <w:rPr>
@@ -4012,7 +4075,16 @@
                 <w:szCs w:val="20"/>
                 <w:lang w:val="en-GB"/>
               </w:rPr>
-              <w:t>Yes</w:t>
+              <w:t xml:space="preserve">Yes </w:t>
+            </w:r>
+            <w:r>
+              <w:rPr>
+                <w:rFonts w:eastAsia="Verdana" w:cs="Verdana" w:ascii="Verdana" w:hAnsi="Verdana"/>
+                <w:sz w:val="20"/>
+                <w:szCs w:val="20"/>
+                <w:lang w:val="en-GB"/>
+              </w:rPr>
+              <w:t>(original data)</w:t>
             </w:r>
           </w:p>
         </w:tc>
@@ -4033,7 +4105,7 @@
             </w:tcBorders>
             <w:shd w:color="auto" w:fill="DEEAF6" w:val="clear"/>
             <w:tcMar>
-              <w:left w:w="90" w:type="dxa"/>
+              <w:left w:w="80" w:type="dxa"/>
             </w:tcMar>
           </w:tcPr>
           <w:p>
@@ -4069,16 +4141,14 @@
             </w:tcBorders>
             <w:shd w:fill="auto" w:val="clear"/>
             <w:tcMar>
-              <w:left w:w="92" w:type="dxa"/>
-            </w:tcMar>
-          </w:tcPr>
-          <w:p>
-            <w:pPr>
-              <w:pStyle w:val="Normal"/>
-              <w:spacing w:before="60" w:after="60"/>
-              <w:rPr>
-                <w:lang w:val="en-GB"/>
-              </w:rPr>
+              <w:left w:w="84" w:type="dxa"/>
+            </w:tcMar>
+          </w:tcPr>
+          <w:p>
+            <w:pPr>
+              <w:pStyle w:val="Normal"/>
+              <w:spacing w:before="60" w:after="60"/>
+              <w:rPr/>
             </w:pPr>
             <w:r>
               <w:rPr>
@@ -4096,7 +4166,16 @@
                 <w:szCs w:val="20"/>
                 <w:lang w:val="en-GB"/>
               </w:rPr>
-              <w:t>Yes</w:t>
+              <w:t xml:space="preserve">Yes </w:t>
+            </w:r>
+            <w:r>
+              <w:rPr>
+                <w:rFonts w:eastAsia="Verdana" w:cs="Verdana" w:ascii="Verdana" w:hAnsi="Verdana"/>
+                <w:sz w:val="20"/>
+                <w:szCs w:val="20"/>
+                <w:lang w:val="en-GB"/>
+              </w:rPr>
+              <w:t>(software)</w:t>
             </w:r>
           </w:p>
         </w:tc>
@@ -4117,7 +4196,7 @@
             </w:tcBorders>
             <w:shd w:color="auto" w:fill="DEEAF6" w:val="clear"/>
             <w:tcMar>
-              <w:left w:w="90" w:type="dxa"/>
+              <w:left w:w="80" w:type="dxa"/>
             </w:tcMar>
           </w:tcPr>
           <w:p>
@@ -4153,7 +4232,7 @@
             </w:tcBorders>
             <w:shd w:fill="auto" w:val="clear"/>
             <w:tcMar>
-              <w:left w:w="92" w:type="dxa"/>
+              <w:left w:w="84" w:type="dxa"/>
             </w:tcMar>
           </w:tcPr>
           <w:p>
@@ -4192,7 +4271,7 @@
             </w:tcBorders>
             <w:shd w:color="auto" w:fill="DEEAF6" w:val="clear"/>
             <w:tcMar>
-              <w:left w:w="90" w:type="dxa"/>
+              <w:left w:w="80" w:type="dxa"/>
             </w:tcMar>
           </w:tcPr>
           <w:p>
@@ -4228,7 +4307,7 @@
             </w:tcBorders>
             <w:shd w:fill="auto" w:val="clear"/>
             <w:tcMar>
-              <w:left w:w="92" w:type="dxa"/>
+              <w:left w:w="84" w:type="dxa"/>
             </w:tcMar>
           </w:tcPr>
           <w:p>
@@ -4266,7 +4345,7 @@
             </w:tcBorders>
             <w:shd w:color="auto" w:fill="DEEAF6" w:val="clear"/>
             <w:tcMar>
-              <w:left w:w="90" w:type="dxa"/>
+              <w:left w:w="80" w:type="dxa"/>
             </w:tcMar>
           </w:tcPr>
           <w:p>
@@ -4324,7 +4403,7 @@
             </w:tcBorders>
             <w:shd w:fill="auto" w:val="clear"/>
             <w:tcMar>
-              <w:left w:w="92" w:type="dxa"/>
+              <w:left w:w="84" w:type="dxa"/>
             </w:tcMar>
           </w:tcPr>
           <w:p>
@@ -4363,7 +4442,7 @@
             </w:tcBorders>
             <w:shd w:color="auto" w:fill="5B9BD5" w:val="clear"/>
             <w:tcMar>
-              <w:left w:w="90" w:type="dxa"/>
+              <w:left w:w="80" w:type="dxa"/>
             </w:tcMar>
           </w:tcPr>
           <w:p>
@@ -4403,7 +4482,7 @@
             </w:tcBorders>
             <w:shd w:color="auto" w:fill="DEEAF6" w:val="clear"/>
             <w:tcMar>
-              <w:left w:w="90" w:type="dxa"/>
+              <w:left w:w="80" w:type="dxa"/>
             </w:tcMar>
           </w:tcPr>
           <w:p>
@@ -4440,7 +4519,7 @@
             </w:tcBorders>
             <w:shd w:fill="auto" w:val="clear"/>
             <w:tcMar>
-              <w:left w:w="92" w:type="dxa"/>
+              <w:left w:w="84" w:type="dxa"/>
             </w:tcMar>
           </w:tcPr>
           <w:p>
@@ -4478,7 +4557,7 @@
             </w:tcBorders>
             <w:shd w:color="auto" w:fill="DEEAF6" w:val="clear"/>
             <w:tcMar>
-              <w:left w:w="90" w:type="dxa"/>
+              <w:left w:w="80" w:type="dxa"/>
             </w:tcMar>
           </w:tcPr>
           <w:p>
@@ -4535,7 +4614,7 @@
             </w:tcBorders>
             <w:shd w:fill="auto" w:val="clear"/>
             <w:tcMar>
-              <w:left w:w="92" w:type="dxa"/>
+              <w:left w:w="84" w:type="dxa"/>
             </w:tcMar>
           </w:tcPr>
           <w:p>
@@ -4574,7 +4653,7 @@
             </w:tcBorders>
             <w:shd w:color="auto" w:fill="5B9BD5" w:val="clear"/>
             <w:tcMar>
-              <w:left w:w="90" w:type="dxa"/>
+              <w:left w:w="80" w:type="dxa"/>
             </w:tcMar>
           </w:tcPr>
           <w:p>
@@ -4639,7 +4718,7 @@
             </w:tcBorders>
             <w:shd w:color="auto" w:fill="DEEAF6" w:val="clear"/>
             <w:tcMar>
-              <w:left w:w="90" w:type="dxa"/>
+              <w:left w:w="80" w:type="dxa"/>
             </w:tcMar>
           </w:tcPr>
           <w:p>
@@ -4676,7 +4755,7 @@
             </w:tcBorders>
             <w:shd w:color="auto" w:fill="DEEAF6" w:val="clear"/>
             <w:tcMar>
-              <w:left w:w="92" w:type="dxa"/>
+              <w:left w:w="84" w:type="dxa"/>
             </w:tcMar>
           </w:tcPr>
           <w:p>
@@ -4716,7 +4795,7 @@
             </w:tcBorders>
             <w:shd w:color="auto" w:fill="DEEAF6" w:val="clear"/>
             <w:tcMar>
-              <w:left w:w="90" w:type="dxa"/>
+              <w:left w:w="80" w:type="dxa"/>
             </w:tcMar>
           </w:tcPr>
           <w:p>
@@ -4752,7 +4831,7 @@
             </w:tcBorders>
             <w:shd w:fill="auto" w:val="clear"/>
             <w:tcMar>
-              <w:left w:w="92" w:type="dxa"/>
+              <w:left w:w="84" w:type="dxa"/>
             </w:tcMar>
           </w:tcPr>
           <w:p>
@@ -4809,7 +4888,7 @@
             </w:tcBorders>
             <w:shd w:color="auto" w:fill="DEEAF6" w:val="clear"/>
             <w:tcMar>
-              <w:left w:w="90" w:type="dxa"/>
+              <w:left w:w="80" w:type="dxa"/>
             </w:tcMar>
           </w:tcPr>
           <w:p>
@@ -4845,7 +4924,7 @@
             </w:tcBorders>
             <w:shd w:fill="auto" w:val="clear"/>
             <w:tcMar>
-              <w:left w:w="92" w:type="dxa"/>
+              <w:left w:w="84" w:type="dxa"/>
             </w:tcMar>
           </w:tcPr>
           <w:p>
@@ -4893,7 +4972,7 @@
             </w:tcBorders>
             <w:shd w:color="auto" w:fill="DEEAF6" w:val="clear"/>
             <w:tcMar>
-              <w:left w:w="90" w:type="dxa"/>
+              <w:left w:w="80" w:type="dxa"/>
             </w:tcMar>
           </w:tcPr>
           <w:p>
@@ -4929,7 +5008,7 @@
             </w:tcBorders>
             <w:shd w:fill="auto" w:val="clear"/>
             <w:tcMar>
-              <w:left w:w="92" w:type="dxa"/>
+              <w:left w:w="84" w:type="dxa"/>
             </w:tcMar>
           </w:tcPr>
           <w:p>
@@ -4977,7 +5056,7 @@
             </w:tcBorders>
             <w:shd w:color="auto" w:fill="DEEAF6" w:val="clear"/>
             <w:tcMar>
-              <w:left w:w="90" w:type="dxa"/>
+              <w:left w:w="80" w:type="dxa"/>
             </w:tcMar>
           </w:tcPr>
           <w:p>
@@ -5013,7 +5092,7 @@
             </w:tcBorders>
             <w:shd w:fill="auto" w:val="clear"/>
             <w:tcMar>
-              <w:left w:w="92" w:type="dxa"/>
+              <w:left w:w="84" w:type="dxa"/>
             </w:tcMar>
           </w:tcPr>
           <w:p>
@@ -5061,7 +5140,7 @@
             </w:tcBorders>
             <w:shd w:color="auto" w:fill="DEEAF6" w:val="clear"/>
             <w:tcMar>
-              <w:left w:w="90" w:type="dxa"/>
+              <w:left w:w="80" w:type="dxa"/>
             </w:tcMar>
           </w:tcPr>
           <w:p>
@@ -5097,7 +5176,7 @@
             </w:tcBorders>
             <w:shd w:fill="auto" w:val="clear"/>
             <w:tcMar>
-              <w:left w:w="92" w:type="dxa"/>
+              <w:left w:w="84" w:type="dxa"/>
             </w:tcMar>
           </w:tcPr>
           <w:p>
@@ -5144,7 +5223,7 @@
             </w:tcBorders>
             <w:shd w:color="auto" w:fill="DEEAF6" w:val="clear"/>
             <w:tcMar>
-              <w:left w:w="90" w:type="dxa"/>
+              <w:left w:w="80" w:type="dxa"/>
             </w:tcMar>
           </w:tcPr>
           <w:p>
@@ -5181,7 +5260,7 @@
             </w:tcBorders>
             <w:shd w:fill="auto" w:val="clear"/>
             <w:tcMar>
-              <w:left w:w="92" w:type="dxa"/>
+              <w:left w:w="84" w:type="dxa"/>
             </w:tcMar>
           </w:tcPr>
           <w:p>
@@ -5229,7 +5308,7 @@
             </w:tcBorders>
             <w:shd w:color="auto" w:fill="DEEAF6" w:val="clear"/>
             <w:tcMar>
-              <w:left w:w="90" w:type="dxa"/>
+              <w:left w:w="80" w:type="dxa"/>
             </w:tcMar>
           </w:tcPr>
           <w:p>
@@ -5265,7 +5344,7 @@
             </w:tcBorders>
             <w:shd w:fill="auto" w:val="clear"/>
             <w:tcMar>
-              <w:left w:w="92" w:type="dxa"/>
+              <w:left w:w="84" w:type="dxa"/>
             </w:tcMar>
           </w:tcPr>
           <w:p>
@@ -5304,7 +5383,7 @@
             </w:tcBorders>
             <w:shd w:color="auto" w:fill="5B9BD5" w:val="clear"/>
             <w:tcMar>
-              <w:left w:w="90" w:type="dxa"/>
+              <w:left w:w="80" w:type="dxa"/>
             </w:tcMar>
           </w:tcPr>
           <w:p>
@@ -5344,7 +5423,7 @@
             </w:tcBorders>
             <w:shd w:color="auto" w:fill="DEEAF6" w:val="clear"/>
             <w:tcMar>
-              <w:left w:w="90" w:type="dxa"/>
+              <w:left w:w="80" w:type="dxa"/>
             </w:tcMar>
           </w:tcPr>
           <w:p>
@@ -5381,7 +5460,7 @@
             </w:tcBorders>
             <w:shd w:fill="auto" w:val="clear"/>
             <w:tcMar>
-              <w:left w:w="92" w:type="dxa"/>
+              <w:left w:w="84" w:type="dxa"/>
             </w:tcMar>
           </w:tcPr>
           <w:p>
@@ -5419,7 +5498,7 @@
             </w:tcBorders>
             <w:shd w:color="auto" w:fill="DEEAF6" w:val="clear"/>
             <w:tcMar>
-              <w:left w:w="90" w:type="dxa"/>
+              <w:left w:w="80" w:type="dxa"/>
             </w:tcMar>
           </w:tcPr>
           <w:p>
@@ -5494,7 +5573,7 @@
             </w:tcBorders>
             <w:shd w:fill="auto" w:val="clear"/>
             <w:tcMar>
-              <w:left w:w="92" w:type="dxa"/>
+              <w:left w:w="84" w:type="dxa"/>
             </w:tcMar>
           </w:tcPr>
           <w:p>
@@ -5533,7 +5612,7 @@
             </w:tcBorders>
             <w:shd w:color="auto" w:fill="5B9BD5" w:val="clear"/>
             <w:tcMar>
-              <w:left w:w="90" w:type="dxa"/>
+              <w:left w:w="80" w:type="dxa"/>
             </w:tcMar>
           </w:tcPr>
           <w:p>
@@ -5573,7 +5652,7 @@
             </w:tcBorders>
             <w:shd w:color="auto" w:fill="DEEAF6" w:val="clear"/>
             <w:tcMar>
-              <w:left w:w="90" w:type="dxa"/>
+              <w:left w:w="80" w:type="dxa"/>
             </w:tcMar>
           </w:tcPr>
           <w:p>
@@ -5630,7 +5709,7 @@
             </w:tcBorders>
             <w:shd w:fill="auto" w:val="clear"/>
             <w:tcMar>
-              <w:left w:w="92" w:type="dxa"/>
+              <w:left w:w="84" w:type="dxa"/>
             </w:tcMar>
           </w:tcPr>
           <w:p>
@@ -5693,7 +5772,7 @@
         <w:tblStyle w:val="a1"/>
         <w:tblW w:w="8880" w:type="dxa"/>
         <w:jc w:val="left"/>
-        <w:tblInd w:w="-15" w:type="dxa"/>
+        <w:tblInd w:w="-25" w:type="dxa"/>
         <w:tblBorders>
           <w:top w:val="single" w:sz="8" w:space="0" w:color="5B9BD5"/>
           <w:left w:val="single" w:sz="8" w:space="0" w:color="5B9BD5"/>
@@ -5704,7 +5783,7 @@
         </w:tblBorders>
         <w:tblCellMar>
           <w:top w:w="100" w:type="dxa"/>
-          <w:left w:w="90" w:type="dxa"/>
+          <w:left w:w="80" w:type="dxa"/>
           <w:bottom w:w="100" w:type="dxa"/>
           <w:right w:w="100" w:type="dxa"/>
         </w:tblCellMar>
@@ -5730,7 +5809,7 @@
             </w:tcBorders>
             <w:shd w:color="auto" w:fill="5B9BD5" w:val="clear"/>
             <w:tcMar>
-              <w:left w:w="90" w:type="dxa"/>
+              <w:left w:w="80" w:type="dxa"/>
             </w:tcMar>
           </w:tcPr>
           <w:p>
@@ -5770,7 +5849,7 @@
             </w:tcBorders>
             <w:shd w:color="auto" w:fill="DEEAF6" w:val="clear"/>
             <w:tcMar>
-              <w:left w:w="90" w:type="dxa"/>
+              <w:left w:w="80" w:type="dxa"/>
             </w:tcMar>
           </w:tcPr>
           <w:p>
@@ -5806,7 +5885,7 @@
             </w:tcBorders>
             <w:shd w:fill="auto" w:val="clear"/>
             <w:tcMar>
-              <w:left w:w="92" w:type="dxa"/>
+              <w:left w:w="84" w:type="dxa"/>
             </w:tcMar>
           </w:tcPr>
           <w:p>
@@ -5862,7 +5941,7 @@
             </w:tcBorders>
             <w:shd w:color="auto" w:fill="DEEAF6" w:val="clear"/>
             <w:tcMar>
-              <w:left w:w="90" w:type="dxa"/>
+              <w:left w:w="80" w:type="dxa"/>
             </w:tcMar>
           </w:tcPr>
           <w:p>
@@ -5898,7 +5977,7 @@
             </w:tcBorders>
             <w:shd w:fill="auto" w:val="clear"/>
             <w:tcMar>
-              <w:left w:w="92" w:type="dxa"/>
+              <w:left w:w="84" w:type="dxa"/>
             </w:tcMar>
           </w:tcPr>
           <w:p>
@@ -6002,7 +6081,6 @@
       <w:rPr>
         <w:rFonts w:ascii="Arial" w:hAnsi="Arial" w:eastAsia="Arial" w:cs="Arial"/>
         <w:color w:val="000000"/>
-        <w:sz w:val="22"/>
         <w:szCs w:val="22"/>
         <w:lang w:val="en-US" w:eastAsia="en-US" w:bidi="ar-SA"/>
       </w:rPr>

</xml_diff>